<commit_message>
Checked-IN Just to Practice GitHub Commands and tO Improve the Look of the Web-Pages!
</commit_message>
<xml_diff>
--- a/05_Misc/02_CSS/CSS_Selectors.docx
+++ b/05_Misc/02_CSS/CSS_Selectors.docx
@@ -61,7 +61,7 @@
       <w:tblPr>
         <w:tblW w:w="9645" w:type="dxa"/>
         <w:jc w:val="left"/>
-        <w:tblInd w:w="50" w:type="dxa"/>
+        <w:tblInd w:w="47" w:type="dxa"/>
         <w:tblBorders>
           <w:top w:val="single" w:sz="2" w:space="0" w:color="000001"/>
           <w:left w:val="single" w:sz="2" w:space="0" w:color="000001"/>
@@ -70,7 +70,7 @@
         </w:tblBorders>
         <w:tblCellMar>
           <w:top w:w="55" w:type="dxa"/>
-          <w:left w:w="48" w:type="dxa"/>
+          <w:left w:w="45" w:type="dxa"/>
           <w:bottom w:w="55" w:type="dxa"/>
           <w:right w:w="55" w:type="dxa"/>
         </w:tblCellMar>
@@ -93,7 +93,7 @@
             </w:tcBorders>
             <w:shd w:fill="auto" w:val="clear"/>
             <w:tcMar>
-              <w:left w:w="48" w:type="dxa"/>
+              <w:left w:w="45" w:type="dxa"/>
             </w:tcMar>
           </w:tcPr>
           <w:p>
@@ -125,7 +125,7 @@
             </w:tcBorders>
             <w:shd w:fill="auto" w:val="clear"/>
             <w:tcMar>
-              <w:left w:w="48" w:type="dxa"/>
+              <w:left w:w="45" w:type="dxa"/>
             </w:tcMar>
           </w:tcPr>
           <w:p>
@@ -159,7 +159,7 @@
             </w:tcBorders>
             <w:shd w:fill="auto" w:val="clear"/>
             <w:tcMar>
-              <w:left w:w="48" w:type="dxa"/>
+              <w:left w:w="45" w:type="dxa"/>
             </w:tcMar>
           </w:tcPr>
           <w:p>
@@ -194,7 +194,7 @@
             </w:tcBorders>
             <w:shd w:fill="auto" w:val="clear"/>
             <w:tcMar>
-              <w:left w:w="48" w:type="dxa"/>
+              <w:left w:w="45" w:type="dxa"/>
             </w:tcMar>
           </w:tcPr>
           <w:p>
@@ -219,7 +219,7 @@
             </w:tcBorders>
             <w:shd w:fill="auto" w:val="clear"/>
             <w:tcMar>
-              <w:left w:w="48" w:type="dxa"/>
+              <w:left w:w="45" w:type="dxa"/>
             </w:tcMar>
           </w:tcPr>
           <w:p>
@@ -256,7 +256,7 @@
             </w:tcBorders>
             <w:shd w:fill="auto" w:val="clear"/>
             <w:tcMar>
-              <w:left w:w="48" w:type="dxa"/>
+              <w:left w:w="45" w:type="dxa"/>
             </w:tcMar>
           </w:tcPr>
           <w:p>
@@ -306,7 +306,7 @@
             </w:tcBorders>
             <w:shd w:fill="auto" w:val="clear"/>
             <w:tcMar>
-              <w:left w:w="48" w:type="dxa"/>
+              <w:left w:w="45" w:type="dxa"/>
             </w:tcMar>
           </w:tcPr>
           <w:p>
@@ -331,7 +331,7 @@
             </w:tcBorders>
             <w:shd w:fill="auto" w:val="clear"/>
             <w:tcMar>
-              <w:left w:w="48" w:type="dxa"/>
+              <w:left w:w="45" w:type="dxa"/>
             </w:tcMar>
           </w:tcPr>
           <w:p>
@@ -378,7 +378,7 @@
             </w:tcBorders>
             <w:shd w:fill="auto" w:val="clear"/>
             <w:tcMar>
-              <w:left w:w="48" w:type="dxa"/>
+              <w:left w:w="45" w:type="dxa"/>
             </w:tcMar>
           </w:tcPr>
           <w:p>
@@ -420,7 +420,7 @@
             </w:tcBorders>
             <w:shd w:fill="auto" w:val="clear"/>
             <w:tcMar>
-              <w:left w:w="48" w:type="dxa"/>
+              <w:left w:w="45" w:type="dxa"/>
             </w:tcMar>
           </w:tcPr>
           <w:p>
@@ -502,7 +502,7 @@
             </w:tcBorders>
             <w:shd w:fill="auto" w:val="clear"/>
             <w:tcMar>
-              <w:left w:w="48" w:type="dxa"/>
+              <w:left w:w="45" w:type="dxa"/>
             </w:tcMar>
           </w:tcPr>
           <w:p>
@@ -527,7 +527,7 @@
             </w:tcBorders>
             <w:shd w:fill="auto" w:val="clear"/>
             <w:tcMar>
-              <w:left w:w="48" w:type="dxa"/>
+              <w:left w:w="45" w:type="dxa"/>
             </w:tcMar>
           </w:tcPr>
           <w:p>
@@ -574,7 +574,7 @@
             </w:tcBorders>
             <w:shd w:fill="auto" w:val="clear"/>
             <w:tcMar>
-              <w:left w:w="48" w:type="dxa"/>
+              <w:left w:w="45" w:type="dxa"/>
             </w:tcMar>
           </w:tcPr>
           <w:p>
@@ -613,7 +613,7 @@
             </w:tcBorders>
             <w:shd w:fill="auto" w:val="clear"/>
             <w:tcMar>
-              <w:left w:w="48" w:type="dxa"/>
+              <w:left w:w="45" w:type="dxa"/>
             </w:tcMar>
           </w:tcPr>
           <w:p>
@@ -638,7 +638,7 @@
             </w:tcBorders>
             <w:shd w:fill="auto" w:val="clear"/>
             <w:tcMar>
-              <w:left w:w="48" w:type="dxa"/>
+              <w:left w:w="45" w:type="dxa"/>
             </w:tcMar>
           </w:tcPr>
           <w:p>
@@ -685,7 +685,7 @@
             </w:tcBorders>
             <w:shd w:fill="auto" w:val="clear"/>
             <w:tcMar>
-              <w:left w:w="48" w:type="dxa"/>
+              <w:left w:w="45" w:type="dxa"/>
             </w:tcMar>
           </w:tcPr>
           <w:p>
@@ -747,7 +747,7 @@
             </w:tcBorders>
             <w:shd w:fill="auto" w:val="clear"/>
             <w:tcMar>
-              <w:left w:w="48" w:type="dxa"/>
+              <w:left w:w="45" w:type="dxa"/>
             </w:tcMar>
           </w:tcPr>
           <w:p>
@@ -829,7 +829,7 @@
             </w:tcBorders>
             <w:shd w:fill="auto" w:val="clear"/>
             <w:tcMar>
-              <w:left w:w="48" w:type="dxa"/>
+              <w:left w:w="45" w:type="dxa"/>
             </w:tcMar>
           </w:tcPr>
           <w:p>
@@ -854,7 +854,7 @@
             </w:tcBorders>
             <w:shd w:fill="auto" w:val="clear"/>
             <w:tcMar>
-              <w:left w:w="48" w:type="dxa"/>
+              <w:left w:w="45" w:type="dxa"/>
             </w:tcMar>
           </w:tcPr>
           <w:p>
@@ -901,7 +901,7 @@
             </w:tcBorders>
             <w:shd w:fill="auto" w:val="clear"/>
             <w:tcMar>
-              <w:left w:w="48" w:type="dxa"/>
+              <w:left w:w="45" w:type="dxa"/>
             </w:tcMar>
           </w:tcPr>
           <w:p>
@@ -954,7 +954,7 @@
             </w:tcBorders>
             <w:shd w:fill="auto" w:val="clear"/>
             <w:tcMar>
-              <w:left w:w="48" w:type="dxa"/>
+              <w:left w:w="45" w:type="dxa"/>
             </w:tcMar>
           </w:tcPr>
           <w:p>
@@ -1036,7 +1036,7 @@
             </w:tcBorders>
             <w:shd w:fill="auto" w:val="clear"/>
             <w:tcMar>
-              <w:left w:w="48" w:type="dxa"/>
+              <w:left w:w="45" w:type="dxa"/>
             </w:tcMar>
           </w:tcPr>
           <w:p>
@@ -1061,7 +1061,7 @@
             </w:tcBorders>
             <w:shd w:fill="auto" w:val="clear"/>
             <w:tcMar>
-              <w:left w:w="48" w:type="dxa"/>
+              <w:left w:w="45" w:type="dxa"/>
             </w:tcMar>
           </w:tcPr>
           <w:p>
@@ -1098,7 +1098,7 @@
             </w:tcBorders>
             <w:shd w:fill="auto" w:val="clear"/>
             <w:tcMar>
-              <w:left w:w="48" w:type="dxa"/>
+              <w:left w:w="45" w:type="dxa"/>
             </w:tcMar>
           </w:tcPr>
           <w:p>
@@ -1128,7 +1128,7 @@
             </w:tcBorders>
             <w:shd w:fill="auto" w:val="clear"/>
             <w:tcMar>
-              <w:left w:w="48" w:type="dxa"/>
+              <w:left w:w="45" w:type="dxa"/>
             </w:tcMar>
           </w:tcPr>
           <w:p>
@@ -1210,7 +1210,7 @@
             </w:tcBorders>
             <w:shd w:fill="auto" w:val="clear"/>
             <w:tcMar>
-              <w:left w:w="48" w:type="dxa"/>
+              <w:left w:w="45" w:type="dxa"/>
             </w:tcMar>
           </w:tcPr>
           <w:p>
@@ -1235,7 +1235,7 @@
             </w:tcBorders>
             <w:shd w:fill="auto" w:val="clear"/>
             <w:tcMar>
-              <w:left w:w="48" w:type="dxa"/>
+              <w:left w:w="45" w:type="dxa"/>
             </w:tcMar>
           </w:tcPr>
           <w:p>
@@ -1282,7 +1282,7 @@
             </w:tcBorders>
             <w:shd w:fill="auto" w:val="clear"/>
             <w:tcMar>
-              <w:left w:w="48" w:type="dxa"/>
+              <w:left w:w="45" w:type="dxa"/>
             </w:tcMar>
           </w:tcPr>
           <w:p>
@@ -1313,7 +1313,7 @@
             </w:tcBorders>
             <w:shd w:fill="auto" w:val="clear"/>
             <w:tcMar>
-              <w:left w:w="48" w:type="dxa"/>
+              <w:left w:w="45" w:type="dxa"/>
             </w:tcMar>
           </w:tcPr>
           <w:p>
@@ -1395,7 +1395,7 @@
             </w:tcBorders>
             <w:shd w:fill="auto" w:val="clear"/>
             <w:tcMar>
-              <w:left w:w="48" w:type="dxa"/>
+              <w:left w:w="45" w:type="dxa"/>
             </w:tcMar>
           </w:tcPr>
           <w:p>
@@ -1420,7 +1420,7 @@
             </w:tcBorders>
             <w:shd w:fill="auto" w:val="clear"/>
             <w:tcMar>
-              <w:left w:w="48" w:type="dxa"/>
+              <w:left w:w="45" w:type="dxa"/>
             </w:tcMar>
           </w:tcPr>
           <w:p>
@@ -1446,7 +1446,7 @@
             </w:tcBorders>
             <w:shd w:fill="auto" w:val="clear"/>
             <w:tcMar>
-              <w:left w:w="48" w:type="dxa"/>
+              <w:left w:w="45" w:type="dxa"/>
             </w:tcMar>
           </w:tcPr>
           <w:p>
@@ -1473,7 +1473,7 @@
             </w:tcBorders>
             <w:shd w:fill="auto" w:val="clear"/>
             <w:tcMar>
-              <w:left w:w="48" w:type="dxa"/>
+              <w:left w:w="45" w:type="dxa"/>
             </w:tcMar>
           </w:tcPr>
           <w:p>
@@ -1497,7 +1497,7 @@
             </w:tcBorders>
             <w:shd w:fill="auto" w:val="clear"/>
             <w:tcMar>
-              <w:left w:w="48" w:type="dxa"/>
+              <w:left w:w="45" w:type="dxa"/>
             </w:tcMar>
           </w:tcPr>
           <w:p>
@@ -1523,7 +1523,7 @@
             </w:tcBorders>
             <w:shd w:fill="auto" w:val="clear"/>
             <w:tcMar>
-              <w:left w:w="48" w:type="dxa"/>
+              <w:left w:w="45" w:type="dxa"/>
             </w:tcMar>
           </w:tcPr>
           <w:p>
@@ -1550,7 +1550,7 @@
             </w:tcBorders>
             <w:shd w:fill="auto" w:val="clear"/>
             <w:tcMar>
-              <w:left w:w="48" w:type="dxa"/>
+              <w:left w:w="45" w:type="dxa"/>
             </w:tcMar>
           </w:tcPr>
           <w:p>
@@ -1574,7 +1574,7 @@
             </w:tcBorders>
             <w:shd w:fill="auto" w:val="clear"/>
             <w:tcMar>
-              <w:left w:w="48" w:type="dxa"/>
+              <w:left w:w="45" w:type="dxa"/>
             </w:tcMar>
           </w:tcPr>
           <w:p>
@@ -1600,7 +1600,7 @@
             </w:tcBorders>
             <w:shd w:fill="auto" w:val="clear"/>
             <w:tcMar>
-              <w:left w:w="48" w:type="dxa"/>
+              <w:left w:w="45" w:type="dxa"/>
             </w:tcMar>
           </w:tcPr>
           <w:p>
@@ -1627,7 +1627,7 @@
             </w:tcBorders>
             <w:shd w:fill="auto" w:val="clear"/>
             <w:tcMar>
-              <w:left w:w="48" w:type="dxa"/>
+              <w:left w:w="45" w:type="dxa"/>
             </w:tcMar>
           </w:tcPr>
           <w:p>
@@ -1651,7 +1651,7 @@
             </w:tcBorders>
             <w:shd w:fill="auto" w:val="clear"/>
             <w:tcMar>
-              <w:left w:w="48" w:type="dxa"/>
+              <w:left w:w="45" w:type="dxa"/>
             </w:tcMar>
           </w:tcPr>
           <w:p>
@@ -1677,7 +1677,7 @@
             </w:tcBorders>
             <w:shd w:fill="auto" w:val="clear"/>
             <w:tcMar>
-              <w:left w:w="48" w:type="dxa"/>
+              <w:left w:w="45" w:type="dxa"/>
             </w:tcMar>
           </w:tcPr>
           <w:p>
@@ -1704,7 +1704,7 @@
             </w:tcBorders>
             <w:shd w:fill="auto" w:val="clear"/>
             <w:tcMar>
-              <w:left w:w="48" w:type="dxa"/>
+              <w:left w:w="45" w:type="dxa"/>
             </w:tcMar>
           </w:tcPr>
           <w:p>
@@ -1728,7 +1728,7 @@
             </w:tcBorders>
             <w:shd w:fill="auto" w:val="clear"/>
             <w:tcMar>
-              <w:left w:w="48" w:type="dxa"/>
+              <w:left w:w="45" w:type="dxa"/>
             </w:tcMar>
           </w:tcPr>
           <w:p>
@@ -1754,7 +1754,7 @@
             </w:tcBorders>
             <w:shd w:fill="auto" w:val="clear"/>
             <w:tcMar>
-              <w:left w:w="48" w:type="dxa"/>
+              <w:left w:w="45" w:type="dxa"/>
             </w:tcMar>
           </w:tcPr>
           <w:p>
@@ -1781,7 +1781,7 @@
             </w:tcBorders>
             <w:shd w:fill="auto" w:val="clear"/>
             <w:tcMar>
-              <w:left w:w="48" w:type="dxa"/>
+              <w:left w:w="45" w:type="dxa"/>
             </w:tcMar>
           </w:tcPr>
           <w:p>
@@ -1805,7 +1805,7 @@
             </w:tcBorders>
             <w:shd w:fill="auto" w:val="clear"/>
             <w:tcMar>
-              <w:left w:w="48" w:type="dxa"/>
+              <w:left w:w="45" w:type="dxa"/>
             </w:tcMar>
           </w:tcPr>
           <w:p>
@@ -1831,7 +1831,7 @@
             </w:tcBorders>
             <w:shd w:fill="auto" w:val="clear"/>
             <w:tcMar>
-              <w:left w:w="48" w:type="dxa"/>
+              <w:left w:w="45" w:type="dxa"/>
             </w:tcMar>
           </w:tcPr>
           <w:p>
@@ -1858,7 +1858,7 @@
             </w:tcBorders>
             <w:shd w:fill="auto" w:val="clear"/>
             <w:tcMar>
-              <w:left w:w="48" w:type="dxa"/>
+              <w:left w:w="45" w:type="dxa"/>
             </w:tcMar>
           </w:tcPr>
           <w:p>
@@ -1882,7 +1882,7 @@
             </w:tcBorders>
             <w:shd w:fill="auto" w:val="clear"/>
             <w:tcMar>
-              <w:left w:w="48" w:type="dxa"/>
+              <w:left w:w="45" w:type="dxa"/>
             </w:tcMar>
           </w:tcPr>
           <w:p>
@@ -1908,7 +1908,7 @@
             </w:tcBorders>
             <w:shd w:fill="auto" w:val="clear"/>
             <w:tcMar>
-              <w:left w:w="48" w:type="dxa"/>
+              <w:left w:w="45" w:type="dxa"/>
             </w:tcMar>
           </w:tcPr>
           <w:p>
@@ -1935,7 +1935,7 @@
             </w:tcBorders>
             <w:shd w:fill="auto" w:val="clear"/>
             <w:tcMar>
-              <w:left w:w="48" w:type="dxa"/>
+              <w:left w:w="45" w:type="dxa"/>
             </w:tcMar>
           </w:tcPr>
           <w:p>
@@ -1959,7 +1959,7 @@
             </w:tcBorders>
             <w:shd w:fill="auto" w:val="clear"/>
             <w:tcMar>
-              <w:left w:w="48" w:type="dxa"/>
+              <w:left w:w="45" w:type="dxa"/>
             </w:tcMar>
           </w:tcPr>
           <w:p>
@@ -1985,7 +1985,7 @@
             </w:tcBorders>
             <w:shd w:fill="auto" w:val="clear"/>
             <w:tcMar>
-              <w:left w:w="48" w:type="dxa"/>
+              <w:left w:w="45" w:type="dxa"/>
             </w:tcMar>
           </w:tcPr>
           <w:p>
@@ -2012,7 +2012,7 @@
             </w:tcBorders>
             <w:shd w:fill="auto" w:val="clear"/>
             <w:tcMar>
-              <w:left w:w="48" w:type="dxa"/>
+              <w:left w:w="45" w:type="dxa"/>
             </w:tcMar>
           </w:tcPr>
           <w:p>
@@ -2036,7 +2036,7 @@
             </w:tcBorders>
             <w:shd w:fill="auto" w:val="clear"/>
             <w:tcMar>
-              <w:left w:w="48" w:type="dxa"/>
+              <w:left w:w="45" w:type="dxa"/>
             </w:tcMar>
           </w:tcPr>
           <w:p>
@@ -2062,7 +2062,7 @@
             </w:tcBorders>
             <w:shd w:fill="auto" w:val="clear"/>
             <w:tcMar>
-              <w:left w:w="48" w:type="dxa"/>
+              <w:left w:w="45" w:type="dxa"/>
             </w:tcMar>
           </w:tcPr>
           <w:p>
@@ -2089,7 +2089,7 @@
             </w:tcBorders>
             <w:shd w:fill="auto" w:val="clear"/>
             <w:tcMar>
-              <w:left w:w="48" w:type="dxa"/>
+              <w:left w:w="45" w:type="dxa"/>
             </w:tcMar>
           </w:tcPr>
           <w:p>
@@ -2113,7 +2113,7 @@
             </w:tcBorders>
             <w:shd w:fill="auto" w:val="clear"/>
             <w:tcMar>
-              <w:left w:w="48" w:type="dxa"/>
+              <w:left w:w="45" w:type="dxa"/>
             </w:tcMar>
           </w:tcPr>
           <w:p>
@@ -2139,7 +2139,7 @@
             </w:tcBorders>
             <w:shd w:fill="auto" w:val="clear"/>
             <w:tcMar>
-              <w:left w:w="48" w:type="dxa"/>
+              <w:left w:w="45" w:type="dxa"/>
             </w:tcMar>
           </w:tcPr>
           <w:p>
@@ -2166,7 +2166,7 @@
             </w:tcBorders>
             <w:shd w:fill="auto" w:val="clear"/>
             <w:tcMar>
-              <w:left w:w="48" w:type="dxa"/>
+              <w:left w:w="45" w:type="dxa"/>
             </w:tcMar>
           </w:tcPr>
           <w:p>
@@ -2190,7 +2190,7 @@
             </w:tcBorders>
             <w:shd w:fill="auto" w:val="clear"/>
             <w:tcMar>
-              <w:left w:w="48" w:type="dxa"/>
+              <w:left w:w="45" w:type="dxa"/>
             </w:tcMar>
           </w:tcPr>
           <w:p>
@@ -2216,7 +2216,7 @@
             </w:tcBorders>
             <w:shd w:fill="auto" w:val="clear"/>
             <w:tcMar>
-              <w:left w:w="48" w:type="dxa"/>
+              <w:left w:w="45" w:type="dxa"/>
             </w:tcMar>
           </w:tcPr>
           <w:p>
@@ -2243,7 +2243,7 @@
             </w:tcBorders>
             <w:shd w:fill="auto" w:val="clear"/>
             <w:tcMar>
-              <w:left w:w="48" w:type="dxa"/>
+              <w:left w:w="45" w:type="dxa"/>
             </w:tcMar>
           </w:tcPr>
           <w:p>
@@ -2267,7 +2267,7 @@
             </w:tcBorders>
             <w:shd w:fill="auto" w:val="clear"/>
             <w:tcMar>
-              <w:left w:w="48" w:type="dxa"/>
+              <w:left w:w="45" w:type="dxa"/>
             </w:tcMar>
           </w:tcPr>
           <w:p>
@@ -2293,7 +2293,7 @@
             </w:tcBorders>
             <w:shd w:fill="auto" w:val="clear"/>
             <w:tcMar>
-              <w:left w:w="48" w:type="dxa"/>
+              <w:left w:w="45" w:type="dxa"/>
             </w:tcMar>
           </w:tcPr>
           <w:p>
@@ -2320,7 +2320,7 @@
             </w:tcBorders>
             <w:shd w:fill="auto" w:val="clear"/>
             <w:tcMar>
-              <w:left w:w="48" w:type="dxa"/>
+              <w:left w:w="45" w:type="dxa"/>
             </w:tcMar>
           </w:tcPr>
           <w:p>
@@ -2344,7 +2344,7 @@
             </w:tcBorders>
             <w:shd w:fill="auto" w:val="clear"/>
             <w:tcMar>
-              <w:left w:w="48" w:type="dxa"/>
+              <w:left w:w="45" w:type="dxa"/>
             </w:tcMar>
           </w:tcPr>
           <w:p>
@@ -2370,7 +2370,7 @@
             </w:tcBorders>
             <w:shd w:fill="auto" w:val="clear"/>
             <w:tcMar>
-              <w:left w:w="48" w:type="dxa"/>
+              <w:left w:w="45" w:type="dxa"/>
             </w:tcMar>
           </w:tcPr>
           <w:p>
@@ -2397,7 +2397,7 @@
             </w:tcBorders>
             <w:shd w:fill="auto" w:val="clear"/>
             <w:tcMar>
-              <w:left w:w="48" w:type="dxa"/>
+              <w:left w:w="45" w:type="dxa"/>
             </w:tcMar>
           </w:tcPr>
           <w:p>
@@ -2421,7 +2421,7 @@
             </w:tcBorders>
             <w:shd w:fill="auto" w:val="clear"/>
             <w:tcMar>
-              <w:left w:w="48" w:type="dxa"/>
+              <w:left w:w="45" w:type="dxa"/>
             </w:tcMar>
           </w:tcPr>
           <w:p>
@@ -2447,7 +2447,7 @@
             </w:tcBorders>
             <w:shd w:fill="auto" w:val="clear"/>
             <w:tcMar>
-              <w:left w:w="48" w:type="dxa"/>
+              <w:left w:w="45" w:type="dxa"/>
             </w:tcMar>
           </w:tcPr>
           <w:p>
@@ -2474,7 +2474,7 @@
             </w:tcBorders>
             <w:shd w:fill="auto" w:val="clear"/>
             <w:tcMar>
-              <w:left w:w="48" w:type="dxa"/>
+              <w:left w:w="45" w:type="dxa"/>
             </w:tcMar>
           </w:tcPr>
           <w:p>
@@ -2498,7 +2498,7 @@
             </w:tcBorders>
             <w:shd w:fill="auto" w:val="clear"/>
             <w:tcMar>
-              <w:left w:w="48" w:type="dxa"/>
+              <w:left w:w="45" w:type="dxa"/>
             </w:tcMar>
           </w:tcPr>
           <w:p>
@@ -2524,7 +2524,7 @@
             </w:tcBorders>
             <w:shd w:fill="auto" w:val="clear"/>
             <w:tcMar>
-              <w:left w:w="48" w:type="dxa"/>
+              <w:left w:w="45" w:type="dxa"/>
             </w:tcMar>
           </w:tcPr>
           <w:p>
@@ -2551,7 +2551,7 @@
             </w:tcBorders>
             <w:shd w:fill="auto" w:val="clear"/>
             <w:tcMar>
-              <w:left w:w="48" w:type="dxa"/>
+              <w:left w:w="45" w:type="dxa"/>
             </w:tcMar>
           </w:tcPr>
           <w:p>
@@ -2575,7 +2575,7 @@
             </w:tcBorders>
             <w:shd w:fill="auto" w:val="clear"/>
             <w:tcMar>
-              <w:left w:w="48" w:type="dxa"/>
+              <w:left w:w="45" w:type="dxa"/>
             </w:tcMar>
           </w:tcPr>
           <w:p>
@@ -2601,7 +2601,7 @@
             </w:tcBorders>
             <w:shd w:fill="auto" w:val="clear"/>
             <w:tcMar>
-              <w:left w:w="48" w:type="dxa"/>
+              <w:left w:w="45" w:type="dxa"/>
             </w:tcMar>
           </w:tcPr>
           <w:p>
@@ -2628,7 +2628,7 @@
             </w:tcBorders>
             <w:shd w:fill="auto" w:val="clear"/>
             <w:tcMar>
-              <w:left w:w="48" w:type="dxa"/>
+              <w:left w:w="45" w:type="dxa"/>
             </w:tcMar>
           </w:tcPr>
           <w:p>
@@ -2652,7 +2652,7 @@
             </w:tcBorders>
             <w:shd w:fill="auto" w:val="clear"/>
             <w:tcMar>
-              <w:left w:w="48" w:type="dxa"/>
+              <w:left w:w="45" w:type="dxa"/>
             </w:tcMar>
           </w:tcPr>
           <w:p>
@@ -2678,7 +2678,7 @@
             </w:tcBorders>
             <w:shd w:fill="auto" w:val="clear"/>
             <w:tcMar>
-              <w:left w:w="48" w:type="dxa"/>
+              <w:left w:w="45" w:type="dxa"/>
             </w:tcMar>
           </w:tcPr>
           <w:p>
@@ -2705,7 +2705,7 @@
             </w:tcBorders>
             <w:shd w:fill="auto" w:val="clear"/>
             <w:tcMar>
-              <w:left w:w="48" w:type="dxa"/>
+              <w:left w:w="45" w:type="dxa"/>
             </w:tcMar>
           </w:tcPr>
           <w:p>
@@ -2729,7 +2729,7 @@
             </w:tcBorders>
             <w:shd w:fill="auto" w:val="clear"/>
             <w:tcMar>
-              <w:left w:w="48" w:type="dxa"/>
+              <w:left w:w="45" w:type="dxa"/>
             </w:tcMar>
           </w:tcPr>
           <w:p>
@@ -2755,7 +2755,7 @@
             </w:tcBorders>
             <w:shd w:fill="auto" w:val="clear"/>
             <w:tcMar>
-              <w:left w:w="48" w:type="dxa"/>
+              <w:left w:w="45" w:type="dxa"/>
             </w:tcMar>
           </w:tcPr>
           <w:p>

</xml_diff>